<commit_message>
Presentacion y modificacion de errores - Ivan
</commit_message>
<xml_diff>
--- a/TG2/TG2_IvanAlejandroMarugan.docx
+++ b/TG2/TG2_IvanAlejandroMarugan.docx
@@ -3843,44 +3843,62 @@
         <w:jc w:val="left"/>
       </w:pPr>
       <w:r>
-        <w:t>Consta de 12 servidores:</w:t>
+        <w:t>Consta de 13</w:t>
+      </w:r>
+      <w:r>
+        <w:t xml:space="preserve"> servidores:</w:t>
       </w:r>
     </w:p>
     <w:p>
       <w:pPr>
         <w:pStyle w:val="Prrafodelista"/>
         <w:numPr>
-          <w:ilvl w:val="0"/>
-          <w:numId w:val="8"/>
+          <w:ilvl w:val="1"/>
+          <w:numId w:val="9"/>
         </w:numPr>
         <w:jc w:val="left"/>
       </w:pPr>
       <w:r>
-        <w:t>2 Frontales: reciben todas las peticiones de ingesta.</w:t>
+        <w:t>1 Monitorización</w:t>
       </w:r>
     </w:p>
     <w:p>
       <w:pPr>
         <w:pStyle w:val="Prrafodelista"/>
         <w:numPr>
-          <w:ilvl w:val="0"/>
-          <w:numId w:val="8"/>
+          <w:ilvl w:val="1"/>
+          <w:numId w:val="9"/>
         </w:numPr>
         <w:jc w:val="left"/>
       </w:pPr>
       <w:r>
-        <w:t>2 Name Nodes: guardan todos los metadatos de los data nodes.</w:t>
+        <w:t>2 Frontales: reciben todas las peticiones de ingesta.</w:t>
       </w:r>
     </w:p>
     <w:p>
       <w:pPr>
         <w:pStyle w:val="Prrafodelista"/>
         <w:numPr>
-          <w:ilvl w:val="0"/>
-          <w:numId w:val="8"/>
+          <w:ilvl w:val="1"/>
+          <w:numId w:val="9"/>
         </w:numPr>
         <w:jc w:val="left"/>
       </w:pPr>
+      <w:r>
+        <w:t>2 Name Nodes: guardan todos los metadatos de los data nodes.</w:t>
+      </w:r>
+    </w:p>
+    <w:p>
+      <w:pPr>
+        <w:pStyle w:val="Prrafodelista"/>
+        <w:numPr>
+          <w:ilvl w:val="1"/>
+          <w:numId w:val="9"/>
+        </w:numPr>
+        <w:jc w:val="left"/>
+      </w:pPr>
+      <w:bookmarkStart w:id="27" w:name="_GoBack"/>
+      <w:bookmarkEnd w:id="27"/>
       <w:r>
         <w:t>8 Data Nodes: guardan y procesan toda la información.</w:t>
       </w:r>
@@ -4070,14 +4088,14 @@
             <v:path o:extrusionok="f" gradientshapeok="t" o:connecttype="rect"/>
             <o:lock v:ext="edit" aspectratio="t"/>
           </v:shapetype>
-          <v:shape id="_x0000_i1027" type="#_x0000_t75" style="width:424.5pt;height:468pt" o:ole="">
+          <v:shape id="_x0000_i1025" type="#_x0000_t75" style="width:424.5pt;height:468pt" o:ole="" o:bordertopcolor="this" o:borderleftcolor="this" o:borderbottomcolor="this" o:borderrightcolor="this">
             <v:imagedata r:id="rId9" o:title=""/>
             <w10:bordertop type="single" width="4"/>
             <w10:borderleft type="single" width="4"/>
             <w10:borderbottom type="single" width="4"/>
             <w10:borderright type="single" width="4"/>
           </v:shape>
-          <o:OLEObject Type="Embed" ProgID="Visio.Drawing.15" ShapeID="_x0000_i1027" DrawAspect="Content" ObjectID="_1552406712" r:id="rId10"/>
+          <o:OLEObject Type="Embed" ProgID="Visio.Drawing.15" ShapeID="_x0000_i1025" DrawAspect="Content" ObjectID="_1552407423" r:id="rId10"/>
         </w:object>
       </w:r>
     </w:p>
@@ -4092,12 +4110,12 @@
       <w:pPr>
         <w:pStyle w:val="Ttulo3"/>
       </w:pPr>
-      <w:bookmarkStart w:id="27" w:name="_Toc445388875"/>
+      <w:bookmarkStart w:id="28" w:name="_Toc445388875"/>
       <w:r>
         <w:lastRenderedPageBreak/>
         <w:t>6.1.2 Recomendación de tecnología a utilizar</w:t>
       </w:r>
-      <w:bookmarkEnd w:id="27"/>
+      <w:bookmarkEnd w:id="28"/>
     </w:p>
     <w:p>
       <w:r>
@@ -4291,21 +4309,21 @@
       <w:pPr>
         <w:pStyle w:val="Ttulo2"/>
       </w:pPr>
-      <w:bookmarkStart w:id="28" w:name="_Toc445388876"/>
+      <w:bookmarkStart w:id="29" w:name="_Toc445388876"/>
       <w:r>
         <w:t>6.2 Situación 2</w:t>
       </w:r>
-      <w:bookmarkEnd w:id="28"/>
+      <w:bookmarkEnd w:id="29"/>
     </w:p>
     <w:p>
       <w:pPr>
         <w:pStyle w:val="Ttulo3"/>
       </w:pPr>
-      <w:bookmarkStart w:id="29" w:name="_Toc445388877"/>
+      <w:bookmarkStart w:id="30" w:name="_Toc445388877"/>
       <w:r>
         <w:t>6.2.1 Descripción de la situación</w:t>
       </w:r>
-      <w:bookmarkEnd w:id="29"/>
+      <w:bookmarkEnd w:id="30"/>
     </w:p>
     <w:p>
       <w:pPr>
@@ -4387,7 +4405,10 @@
         <w:jc w:val="left"/>
       </w:pPr>
       <w:r>
-        <w:t>4 servidores tienem MSSQL Server</w:t>
+        <w:t>4 servidores tienen</w:t>
+      </w:r>
+      <w:r>
+        <w:t xml:space="preserve"> MSSQL Server</w:t>
       </w:r>
     </w:p>
     <w:p>
@@ -4535,14 +4556,14 @@
       </w:pPr>
       <w:r>
         <w:object w:dxaOrig="7651" w:dyaOrig="9976">
-          <v:shape id="_x0000_i1028" type="#_x0000_t75" style="width:382.5pt;height:498.75pt" o:ole="" o:bordertopcolor="this" o:borderleftcolor="this" o:borderbottomcolor="this" o:borderrightcolor="this">
+          <v:shape id="_x0000_i1026" type="#_x0000_t75" style="width:382.5pt;height:498.75pt" o:ole="" o:bordertopcolor="this" o:borderleftcolor="this" o:borderbottomcolor="this" o:borderrightcolor="this">
             <v:imagedata r:id="rId11" o:title=""/>
             <w10:bordertop type="single" width="4"/>
             <w10:borderleft type="single" width="4"/>
             <w10:borderbottom type="single" width="4"/>
             <w10:borderright type="single" width="4"/>
           </v:shape>
-          <o:OLEObject Type="Embed" ProgID="Visio.Drawing.15" ShapeID="_x0000_i1028" DrawAspect="Content" ObjectID="_1552406713" r:id="rId12"/>
+          <o:OLEObject Type="Embed" ProgID="Visio.Drawing.15" ShapeID="_x0000_i1026" DrawAspect="Content" ObjectID="_1552407424" r:id="rId12"/>
         </w:object>
       </w:r>
     </w:p>
@@ -4557,10 +4578,7 @@
       </w:r>
     </w:p>
     <w:p/>
-    <w:p>
-      <w:bookmarkStart w:id="30" w:name="_GoBack"/>
-      <w:bookmarkEnd w:id="30"/>
-    </w:p>
+    <w:p/>
     <w:p>
       <w:pPr>
         <w:pStyle w:val="Ttulo3"/>
@@ -4725,7 +4743,7 @@
           <w:rPr>
             <w:noProof/>
           </w:rPr>
-          <w:t>13</w:t>
+          <w:t>10</w:t>
         </w:r>
         <w:r>
           <w:fldChar w:fldCharType="end"/>
@@ -5131,7 +5149,7 @@
         <w:rFonts w:ascii="Wingdings" w:hAnsi="Wingdings" w:hint="default"/>
       </w:rPr>
     </w:lvl>
-    <w:lvl w:ilvl="1" w:tplc="0C0A0003" w:tentative="1">
+    <w:lvl w:ilvl="1" w:tplc="0C0A0003">
       <w:start w:val="1"/>
       <w:numFmt w:val="bullet"/>
       <w:lvlText w:val="o"/>
@@ -5143,7 +5161,7 @@
         <w:rFonts w:ascii="Courier New" w:hAnsi="Courier New" w:cs="Courier New" w:hint="default"/>
       </w:rPr>
     </w:lvl>
-    <w:lvl w:ilvl="2" w:tplc="0C0A0005" w:tentative="1">
+    <w:lvl w:ilvl="2" w:tplc="0C0A0005">
       <w:start w:val="1"/>
       <w:numFmt w:val="bullet"/>
       <w:lvlText w:val=""/>
@@ -7275,7 +7293,7 @@
 </file>
 
 <file path=customXml/itemProps1.xml><?xml version="1.0" encoding="utf-8"?>
-<ds:datastoreItem xmlns:ds="http://schemas.openxmlformats.org/officeDocument/2006/customXml" ds:itemID="{BCB7B641-9CEF-4791-9967-7DB163DAF3F1}">
+<ds:datastoreItem xmlns:ds="http://schemas.openxmlformats.org/officeDocument/2006/customXml" ds:itemID="{D2B8C50A-09FD-4B6E-A869-68D63BC9BD9A}">
   <ds:schemaRefs>
     <ds:schemaRef ds:uri="http://schemas.openxmlformats.org/officeDocument/2006/bibliography"/>
   </ds:schemaRefs>

</xml_diff>

<commit_message>
Cambios en las situaciones - Ivan Alejandro
</commit_message>
<xml_diff>
--- a/TG2/TG2_IvanAlejandroMarugan.docx
+++ b/TG2/TG2_IvanAlejandroMarugan.docx
@@ -2263,7 +2263,15 @@
         </w:numPr>
       </w:pPr>
       <w:r>
-        <w:t>Sergio Martín Míguez (Coordinador)</w:t>
+        <w:t xml:space="preserve">Sergio Martín </w:t>
+      </w:r>
+      <w:proofErr w:type="spellStart"/>
+      <w:r>
+        <w:t>Míguez</w:t>
+      </w:r>
+      <w:proofErr w:type="spellEnd"/>
+      <w:r>
+        <w:t xml:space="preserve"> (Coordinador)</w:t>
       </w:r>
     </w:p>
     <w:p>
@@ -2299,8 +2307,13 @@
         </w:numPr>
       </w:pPr>
       <w:r>
-        <w:t>Juan Felipe Martín Martín</w:t>
-      </w:r>
+        <w:t xml:space="preserve">Juan Felipe Martín </w:t>
+      </w:r>
+      <w:proofErr w:type="spellStart"/>
+      <w:r>
+        <w:t>Martín</w:t>
+      </w:r>
+      <w:proofErr w:type="spellEnd"/>
     </w:p>
     <w:p>
       <w:pPr>
@@ -2330,7 +2343,15 @@
     </w:p>
     <w:p>
       <w:r>
-        <w:t>El desarrollo de la planificación que hemos llevado a cabo para este trabajo, lo hemos realizado usando la herramienta GanttPro. Seguidamente te adjuntamos el link para su posterior visualización:</w:t>
+        <w:t xml:space="preserve">El desarrollo de la planificación que hemos llevado a cabo para este trabajo, lo hemos realizado usando la herramienta </w:t>
+      </w:r>
+      <w:proofErr w:type="spellStart"/>
+      <w:r>
+        <w:t>GanttPro</w:t>
+      </w:r>
+      <w:proofErr w:type="spellEnd"/>
+      <w:r>
+        <w:t>. Seguidamente te adjuntamos el link para su posterior visualización:</w:t>
       </w:r>
     </w:p>
     <w:p>
@@ -2354,7 +2375,15 @@
     </w:p>
     <w:p>
       <w:r>
-        <w:t>El reparto de las tareas realizadas por cada miembro del grupo ha sido equitativo, con un total de 15 horas para cada uno, más un total de 5 horas para la realización y preparación de los documentos finales de Word y Powerpoint.</w:t>
+        <w:t xml:space="preserve">El reparto de las tareas realizadas por cada miembro del grupo ha sido equitativo, con un total de 15 horas para cada uno, más un total de 5 horas para la realización y preparación de los documentos finales de Word y </w:t>
+      </w:r>
+      <w:proofErr w:type="spellStart"/>
+      <w:r>
+        <w:t>Powerpoint</w:t>
+      </w:r>
+      <w:proofErr w:type="spellEnd"/>
+      <w:r>
+        <w:t>.</w:t>
       </w:r>
     </w:p>
     <w:p/>
@@ -3070,8 +3099,13 @@
       <w:r>
         <w:t xml:space="preserve"> Criterio </w:t>
       </w:r>
-      <w:r>
-        <w:t>A.n: Nombre</w:t>
+      <w:proofErr w:type="spellStart"/>
+      <w:r>
+        <w:t>A.n</w:t>
+      </w:r>
+      <w:proofErr w:type="spellEnd"/>
+      <w:r>
+        <w:t>: Nombre</w:t>
       </w:r>
       <w:bookmarkEnd w:id="11"/>
     </w:p>
@@ -3113,7 +3147,15 @@
       </w:pPr>
       <w:bookmarkStart w:id="15" w:name="_Toc445388863"/>
       <w:r>
-        <w:t>3.2.n Criterio B.n: Nombre</w:t>
+        <w:t xml:space="preserve">3.2.n Criterio </w:t>
+      </w:r>
+      <w:proofErr w:type="spellStart"/>
+      <w:r>
+        <w:t>B.n</w:t>
+      </w:r>
+      <w:proofErr w:type="spellEnd"/>
+      <w:r>
+        <w:t>: Nombre</w:t>
       </w:r>
       <w:bookmarkEnd w:id="15"/>
     </w:p>
@@ -3164,10 +3206,18 @@
       </w:pPr>
       <w:bookmarkStart w:id="19" w:name="_Toc445388867"/>
       <w:r>
-        <w:t>3.3.n Criterio Z</w:t>
-      </w:r>
-      <w:r>
-        <w:t>.n: Nombre</w:t>
+        <w:t xml:space="preserve">3.3.n Criterio </w:t>
+      </w:r>
+      <w:proofErr w:type="spellStart"/>
+      <w:r>
+        <w:t>Z</w:t>
+      </w:r>
+      <w:r>
+        <w:t>.n</w:t>
+      </w:r>
+      <w:proofErr w:type="spellEnd"/>
+      <w:r>
+        <w:t>: Nombre</w:t>
       </w:r>
       <w:bookmarkEnd w:id="19"/>
     </w:p>
@@ -3297,7 +3347,15 @@
           </w:tcPr>
           <w:p>
             <w:r>
-              <w:t>Criterio A.n: Nombre</w:t>
+              <w:t xml:space="preserve">Criterio </w:t>
+            </w:r>
+            <w:proofErr w:type="spellStart"/>
+            <w:r>
+              <w:t>A.n</w:t>
+            </w:r>
+            <w:proofErr w:type="spellEnd"/>
+            <w:r>
+              <w:t>: Nombre</w:t>
             </w:r>
           </w:p>
         </w:tc>
@@ -3799,8 +3857,13 @@
         <w:jc w:val="left"/>
       </w:pPr>
       <w:r>
-        <w:t>Servidor: Debian</w:t>
-      </w:r>
+        <w:t xml:space="preserve">Servidor: </w:t>
+      </w:r>
+      <w:proofErr w:type="spellStart"/>
+      <w:r>
+        <w:t>Debian</w:t>
+      </w:r>
+      <w:proofErr w:type="spellEnd"/>
     </w:p>
     <w:p>
       <w:pPr>
@@ -3812,7 +3875,15 @@
         <w:jc w:val="left"/>
       </w:pPr>
       <w:r>
-        <w:t>Monitorización mediante SSH (usuario Icinga)</w:t>
+        <w:t xml:space="preserve">Monitorización mediante SSH (usuario </w:t>
+      </w:r>
+      <w:proofErr w:type="spellStart"/>
+      <w:r>
+        <w:t>Icinga</w:t>
+      </w:r>
+      <w:proofErr w:type="spellEnd"/>
+      <w:r>
+        <w:t>)</w:t>
       </w:r>
     </w:p>
     <w:p>
@@ -3830,7 +3901,15 @@
         <w:jc w:val="left"/>
       </w:pPr>
       <w:r>
-        <w:t>El objetivo es tener un almacenamiento distribuido (Ej. Hadoop)</w:t>
+        <w:t xml:space="preserve">El objetivo es tener un almacenamiento distribuido (Ej. </w:t>
+      </w:r>
+      <w:proofErr w:type="spellStart"/>
+      <w:r>
+        <w:t>Hadoop</w:t>
+      </w:r>
+      <w:proofErr w:type="spellEnd"/>
+      <w:r>
+        <w:t>)</w:t>
       </w:r>
     </w:p>
     <w:p>
@@ -3885,7 +3964,31 @@
         <w:jc w:val="left"/>
       </w:pPr>
       <w:r>
-        <w:t>2 Name Nodes: guardan todos los metadatos de los data nodes.</w:t>
+        <w:t xml:space="preserve">2 </w:t>
+      </w:r>
+      <w:proofErr w:type="spellStart"/>
+      <w:r>
+        <w:t>Name</w:t>
+      </w:r>
+      <w:proofErr w:type="spellEnd"/>
+      <w:r>
+        <w:t xml:space="preserve"> </w:t>
+      </w:r>
+      <w:proofErr w:type="spellStart"/>
+      <w:r>
+        <w:t>Nodes</w:t>
+      </w:r>
+      <w:proofErr w:type="spellEnd"/>
+      <w:r>
+        <w:t xml:space="preserve">: guardan todos los metadatos de los data </w:t>
+      </w:r>
+      <w:proofErr w:type="spellStart"/>
+      <w:r>
+        <w:t>nodes</w:t>
+      </w:r>
+      <w:proofErr w:type="spellEnd"/>
+      <w:r>
+        <w:t>.</w:t>
       </w:r>
     </w:p>
     <w:p>
@@ -3897,10 +4000,16 @@
         </w:numPr>
         <w:jc w:val="left"/>
       </w:pPr>
-      <w:bookmarkStart w:id="27" w:name="_GoBack"/>
-      <w:bookmarkEnd w:id="27"/>
-      <w:r>
-        <w:t>8 Data Nodes: guardan y procesan toda la información.</w:t>
+      <w:r>
+        <w:t xml:space="preserve">8 Data </w:t>
+      </w:r>
+      <w:proofErr w:type="spellStart"/>
+      <w:r>
+        <w:t>Nodes</w:t>
+      </w:r>
+      <w:proofErr w:type="spellEnd"/>
+      <w:r>
+        <w:t>: guardan y procesan toda la información.</w:t>
       </w:r>
     </w:p>
     <w:p>
@@ -3917,8 +4026,13 @@
         </w:numPr>
         <w:jc w:val="left"/>
       </w:pPr>
-      <w:r>
-        <w:t>Check TCP a SSH, puerto 22.</w:t>
+      <w:proofErr w:type="spellStart"/>
+      <w:r>
+        <w:t>Check</w:t>
+      </w:r>
+      <w:proofErr w:type="spellEnd"/>
+      <w:r>
+        <w:t xml:space="preserve"> TCP a SSH, puerto 22.</w:t>
       </w:r>
     </w:p>
     <w:p>
@@ -3930,8 +4044,13 @@
         </w:numPr>
         <w:jc w:val="left"/>
       </w:pPr>
-      <w:r>
-        <w:t>Check RAM.</w:t>
+      <w:proofErr w:type="spellStart"/>
+      <w:r>
+        <w:t>Check</w:t>
+      </w:r>
+      <w:proofErr w:type="spellEnd"/>
+      <w:r>
+        <w:t xml:space="preserve"> RAM.</w:t>
       </w:r>
     </w:p>
     <w:p>
@@ -3943,8 +4062,13 @@
         </w:numPr>
         <w:jc w:val="left"/>
       </w:pPr>
-      <w:r>
-        <w:t>Check SWAP.</w:t>
+      <w:proofErr w:type="spellStart"/>
+      <w:r>
+        <w:t>Check</w:t>
+      </w:r>
+      <w:proofErr w:type="spellEnd"/>
+      <w:r>
+        <w:t xml:space="preserve"> SWAP.</w:t>
       </w:r>
     </w:p>
     <w:p>
@@ -3956,8 +4080,13 @@
         </w:numPr>
         <w:jc w:val="left"/>
       </w:pPr>
-      <w:r>
-        <w:t>Check Carga.</w:t>
+      <w:proofErr w:type="spellStart"/>
+      <w:r>
+        <w:t>Check</w:t>
+      </w:r>
+      <w:proofErr w:type="spellEnd"/>
+      <w:r>
+        <w:t xml:space="preserve"> Carga.</w:t>
       </w:r>
     </w:p>
     <w:p>
@@ -3969,8 +4098,13 @@
         </w:numPr>
         <w:jc w:val="left"/>
       </w:pPr>
-      <w:r>
-        <w:t>Check Procesos.</w:t>
+      <w:proofErr w:type="spellStart"/>
+      <w:r>
+        <w:t>Check</w:t>
+      </w:r>
+      <w:proofErr w:type="spellEnd"/>
+      <w:r>
+        <w:t xml:space="preserve"> Procesos.</w:t>
       </w:r>
     </w:p>
     <w:p>
@@ -3982,8 +4116,13 @@
         </w:numPr>
         <w:jc w:val="left"/>
       </w:pPr>
-      <w:r>
-        <w:t>Check Espacio Libre en discos.</w:t>
+      <w:proofErr w:type="spellStart"/>
+      <w:r>
+        <w:t>Check</w:t>
+      </w:r>
+      <w:proofErr w:type="spellEnd"/>
+      <w:r>
+        <w:t xml:space="preserve"> Espacio Libre en discos.</w:t>
       </w:r>
     </w:p>
     <w:p>
@@ -4000,8 +4139,13 @@
         </w:numPr>
         <w:jc w:val="left"/>
       </w:pPr>
-      <w:r>
-        <w:t>Check TCP a Apache2, puerto 8080.</w:t>
+      <w:proofErr w:type="spellStart"/>
+      <w:r>
+        <w:t>Check</w:t>
+      </w:r>
+      <w:proofErr w:type="spellEnd"/>
+      <w:r>
+        <w:t xml:space="preserve"> TCP a Apache2, puerto 8080.</w:t>
       </w:r>
     </w:p>
     <w:p>
@@ -4013,8 +4157,21 @@
         </w:numPr>
         <w:jc w:val="left"/>
       </w:pPr>
-      <w:r>
-        <w:t>Check a Varnish, puerto 80.</w:t>
+      <w:proofErr w:type="spellStart"/>
+      <w:r>
+        <w:t>Check</w:t>
+      </w:r>
+      <w:proofErr w:type="spellEnd"/>
+      <w:r>
+        <w:t xml:space="preserve"> a </w:t>
+      </w:r>
+      <w:proofErr w:type="spellStart"/>
+      <w:r>
+        <w:t>Varnish</w:t>
+      </w:r>
+      <w:proofErr w:type="spellEnd"/>
+      <w:r>
+        <w:t>, puerto 80.</w:t>
       </w:r>
     </w:p>
     <w:p>
@@ -4026,13 +4183,42 @@
         </w:numPr>
         <w:jc w:val="left"/>
       </w:pPr>
-      <w:r>
-        <w:t>Check TCP a Agente de Flume, puerto 54321.</w:t>
-      </w:r>
-    </w:p>
-    <w:p>
-      <w:r>
-        <w:t>Monitorización en los name nodes:</w:t>
+      <w:proofErr w:type="spellStart"/>
+      <w:r>
+        <w:t>Check</w:t>
+      </w:r>
+      <w:proofErr w:type="spellEnd"/>
+      <w:r>
+        <w:t xml:space="preserve"> TCP a Agente de </w:t>
+      </w:r>
+      <w:proofErr w:type="spellStart"/>
+      <w:r>
+        <w:t>Flume</w:t>
+      </w:r>
+      <w:proofErr w:type="spellEnd"/>
+      <w:r>
+        <w:t>, puerto 54321.</w:t>
+      </w:r>
+    </w:p>
+    <w:p>
+      <w:r>
+        <w:t xml:space="preserve">Monitorización en los </w:t>
+      </w:r>
+      <w:proofErr w:type="spellStart"/>
+      <w:r>
+        <w:t>name</w:t>
+      </w:r>
+      <w:proofErr w:type="spellEnd"/>
+      <w:r>
+        <w:t xml:space="preserve"> </w:t>
+      </w:r>
+      <w:proofErr w:type="spellStart"/>
+      <w:r>
+        <w:t>nodes</w:t>
+      </w:r>
+      <w:proofErr w:type="spellEnd"/>
+      <w:r>
+        <w:t>:</w:t>
       </w:r>
     </w:p>
     <w:p>
@@ -4044,13 +4230,34 @@
         </w:numPr>
         <w:jc w:val="left"/>
       </w:pPr>
-      <w:r>
-        <w:t>Check HDFS (File system)</w:t>
-      </w:r>
-    </w:p>
-    <w:p>
-      <w:r>
-        <w:t>Monitorización en los data nodes 2 y 4:</w:t>
+      <w:proofErr w:type="spellStart"/>
+      <w:r>
+        <w:t>Check</w:t>
+      </w:r>
+      <w:proofErr w:type="spellEnd"/>
+      <w:r>
+        <w:t xml:space="preserve"> HDFS (File </w:t>
+      </w:r>
+      <w:proofErr w:type="spellStart"/>
+      <w:r>
+        <w:t>system</w:t>
+      </w:r>
+      <w:proofErr w:type="spellEnd"/>
+      <w:r>
+        <w:t>)</w:t>
+      </w:r>
+    </w:p>
+    <w:p>
+      <w:r>
+        <w:t xml:space="preserve">Monitorización en los data </w:t>
+      </w:r>
+      <w:proofErr w:type="spellStart"/>
+      <w:r>
+        <w:t>nodes</w:t>
+      </w:r>
+      <w:proofErr w:type="spellEnd"/>
+      <w:r>
+        <w:t xml:space="preserve"> 2 y 4:</w:t>
       </w:r>
     </w:p>
     <w:p>
@@ -4061,8 +4268,21 @@
           <w:numId w:val="7"/>
         </w:numPr>
       </w:pPr>
-      <w:r>
-        <w:t>Check TCP a Agente de Flume, puerto 54321.</w:t>
+      <w:proofErr w:type="spellStart"/>
+      <w:r>
+        <w:t>Check</w:t>
+      </w:r>
+      <w:proofErr w:type="spellEnd"/>
+      <w:r>
+        <w:t xml:space="preserve"> TCP a Agente de </w:t>
+      </w:r>
+      <w:proofErr w:type="spellStart"/>
+      <w:r>
+        <w:t>Flume</w:t>
+      </w:r>
+      <w:proofErr w:type="spellEnd"/>
+      <w:r>
+        <w:t>, puerto 54321.</w:t>
       </w:r>
     </w:p>
     <w:p/>
@@ -4095,14 +4315,102 @@
             <w10:borderbottom type="single" width="4"/>
             <w10:borderright type="single" width="4"/>
           </v:shape>
-          <o:OLEObject Type="Embed" ProgID="Visio.Drawing.15" ShapeID="_x0000_i1025" DrawAspect="Content" ObjectID="_1552407423" r:id="rId10"/>
+          <o:OLEObject Type="Embed" ProgID="Visio.Drawing.15" ShapeID="_x0000_i1025" DrawAspect="Content" ObjectID="_1552635577" r:id="rId10"/>
         </w:object>
       </w:r>
     </w:p>
     <w:p/>
     <w:p>
       <w:r>
-        <w:t>Estamos hablando de una infraestructura que contiene un almacenamiento distribuido, como bien puede ser Hadoop, usado para Big Data.Además, no es una infraestructura trivial, consta de 12 servidores. 2 frontales que reciben toda la ingesta y pasa al servidor de Flume, estos agentes de Flume se lo mandan a los Flume de los data nodes, que posteriormente desencolan y almacenamiento de Hadoop. Los name nodes se usan para guardar todos los metadatos de los ficheros de los data nodes, por tanto la RAM debe ser elevada, ya que se guardan en memoria. Al contrario, los data nodes son el almacenamiento y procesamiento de información, basta con que tengan suficiente espacio para guardar la información.</w:t>
+        <w:t xml:space="preserve">Estamos hablando de una infraestructura que contiene un almacenamiento distribuido, como bien puede ser </w:t>
+      </w:r>
+      <w:proofErr w:type="spellStart"/>
+      <w:r>
+        <w:t>Hadoop</w:t>
+      </w:r>
+      <w:proofErr w:type="spellEnd"/>
+      <w:r>
+        <w:t xml:space="preserve">, usado para Big </w:t>
+      </w:r>
+      <w:proofErr w:type="spellStart"/>
+      <w:r>
+        <w:t>Data.Además</w:t>
+      </w:r>
+      <w:proofErr w:type="spellEnd"/>
+      <w:r>
+        <w:t xml:space="preserve">, no es una infraestructura trivial, consta de 12 servidores. 2 frontales que reciben toda la ingesta y pasa al servidor de </w:t>
+      </w:r>
+      <w:proofErr w:type="spellStart"/>
+      <w:r>
+        <w:t>Flume</w:t>
+      </w:r>
+      <w:proofErr w:type="spellEnd"/>
+      <w:r>
+        <w:t xml:space="preserve">, estos agentes de </w:t>
+      </w:r>
+      <w:proofErr w:type="spellStart"/>
+      <w:r>
+        <w:t>Flume</w:t>
+      </w:r>
+      <w:proofErr w:type="spellEnd"/>
+      <w:r>
+        <w:t xml:space="preserve"> se lo mandan a los </w:t>
+      </w:r>
+      <w:proofErr w:type="spellStart"/>
+      <w:r>
+        <w:t>Flume</w:t>
+      </w:r>
+      <w:proofErr w:type="spellEnd"/>
+      <w:r>
+        <w:t xml:space="preserve"> de los data </w:t>
+      </w:r>
+      <w:proofErr w:type="spellStart"/>
+      <w:r>
+        <w:t>nodes</w:t>
+      </w:r>
+      <w:proofErr w:type="spellEnd"/>
+      <w:r>
+        <w:t xml:space="preserve">, que posteriormente desencolan y almacenamiento de </w:t>
+      </w:r>
+      <w:proofErr w:type="spellStart"/>
+      <w:r>
+        <w:t>Hadoop</w:t>
+      </w:r>
+      <w:proofErr w:type="spellEnd"/>
+      <w:r>
+        <w:t xml:space="preserve">. Los </w:t>
+      </w:r>
+      <w:proofErr w:type="spellStart"/>
+      <w:r>
+        <w:t>name</w:t>
+      </w:r>
+      <w:proofErr w:type="spellEnd"/>
+      <w:r>
+        <w:t xml:space="preserve"> </w:t>
+      </w:r>
+      <w:proofErr w:type="spellStart"/>
+      <w:r>
+        <w:t>nodes</w:t>
+      </w:r>
+      <w:proofErr w:type="spellEnd"/>
+      <w:r>
+        <w:t xml:space="preserve"> se usan para guardar todos los metadatos de los ficheros de los data </w:t>
+      </w:r>
+      <w:proofErr w:type="spellStart"/>
+      <w:r>
+        <w:t>nodes</w:t>
+      </w:r>
+      <w:proofErr w:type="spellEnd"/>
+      <w:r>
+        <w:t xml:space="preserve">, por tanto la RAM debe ser elevada, ya que se guardan en memoria. Al contrario, los data </w:t>
+      </w:r>
+      <w:proofErr w:type="spellStart"/>
+      <w:r>
+        <w:t>nodes</w:t>
+      </w:r>
+      <w:proofErr w:type="spellEnd"/>
+      <w:r>
+        <w:t xml:space="preserve"> son el almacenamiento y procesamiento de información, basta con que tengan suficiente espacio para guardar la información.</w:t>
       </w:r>
     </w:p>
     <w:p/>
@@ -4110,16 +4418,48 @@
       <w:pPr>
         <w:pStyle w:val="Ttulo3"/>
       </w:pPr>
-      <w:bookmarkStart w:id="28" w:name="_Toc445388875"/>
+      <w:bookmarkStart w:id="27" w:name="_Toc445388875"/>
       <w:r>
         <w:lastRenderedPageBreak/>
         <w:t>6.1.2 Recomendación de tecnología a utilizar</w:t>
       </w:r>
-      <w:bookmarkEnd w:id="28"/>
-    </w:p>
-    <w:p>
-      <w:r>
-        <w:t>En esta situación Icinga sería clave en cuanto a sistema de monitorización, tiene suficiente versatilidad para crear tus propias alarmas en un caso tan concreto como el que se presenta, ya que hablamos de tecnologías muy exclusivas como Varnish, almacenamiento HDFS, Flume… son tecnologías que no suelen tener módulos dedicados para monitorizar. Por eso, Icinga es clave, te deja crear tus propios módulos para poder monitorizar completamente cualquier tecnología.</w:t>
+      <w:bookmarkEnd w:id="27"/>
+    </w:p>
+    <w:p>
+      <w:r>
+        <w:t xml:space="preserve">En esta situación </w:t>
+      </w:r>
+      <w:proofErr w:type="spellStart"/>
+      <w:r>
+        <w:t>Icinga</w:t>
+      </w:r>
+      <w:proofErr w:type="spellEnd"/>
+      <w:r>
+        <w:t xml:space="preserve"> sería clave en cuanto a sistema de monitorización, tiene suficiente versatilidad para crear tus propias alarmas en un caso tan concreto como el que se presenta, ya que hablamos de tecnologías muy exclusivas como </w:t>
+      </w:r>
+      <w:proofErr w:type="spellStart"/>
+      <w:r>
+        <w:t>Varnish</w:t>
+      </w:r>
+      <w:proofErr w:type="spellEnd"/>
+      <w:r>
+        <w:t xml:space="preserve">, almacenamiento HDFS, </w:t>
+      </w:r>
+      <w:proofErr w:type="spellStart"/>
+      <w:r>
+        <w:t>Flume</w:t>
+      </w:r>
+      <w:proofErr w:type="spellEnd"/>
+      <w:r>
+        <w:t xml:space="preserve">… son tecnologías que no suelen tener módulos dedicados para monitorizar. Por eso, </w:t>
+      </w:r>
+      <w:proofErr w:type="spellStart"/>
+      <w:r>
+        <w:t>Icinga</w:t>
+      </w:r>
+      <w:proofErr w:type="spellEnd"/>
+      <w:r>
+        <w:t xml:space="preserve"> es clave, te deja crear tus propios módulos para poder monitorizar completamente cualquier tecnología.</w:t>
       </w:r>
     </w:p>
     <w:tbl>
@@ -4152,9 +4492,11 @@
             <w:r>
               <w:t xml:space="preserve">Ventajas </w:t>
             </w:r>
+            <w:proofErr w:type="spellStart"/>
             <w:r>
               <w:t>Icinga</w:t>
             </w:r>
+            <w:proofErr w:type="spellEnd"/>
           </w:p>
         </w:tc>
         <w:tc>
@@ -4302,28 +4644,36 @@
         </w:numPr>
       </w:pPr>
       <w:r>
-        <w:t>Alertas: mandarlas por Telegram.</w:t>
+        <w:t xml:space="preserve">Alertas: mandarlas por </w:t>
+      </w:r>
+      <w:proofErr w:type="spellStart"/>
+      <w:r>
+        <w:t>Telegram</w:t>
+      </w:r>
+      <w:proofErr w:type="spellEnd"/>
+      <w:r>
+        <w:t>.</w:t>
       </w:r>
     </w:p>
     <w:p>
       <w:pPr>
         <w:pStyle w:val="Ttulo2"/>
       </w:pPr>
-      <w:bookmarkStart w:id="29" w:name="_Toc445388876"/>
+      <w:bookmarkStart w:id="28" w:name="_Toc445388876"/>
       <w:r>
         <w:t>6.2 Situación 2</w:t>
       </w:r>
+      <w:bookmarkEnd w:id="28"/>
+    </w:p>
+    <w:p>
+      <w:pPr>
+        <w:pStyle w:val="Ttulo3"/>
+      </w:pPr>
+      <w:bookmarkStart w:id="29" w:name="_Toc445388877"/>
+      <w:r>
+        <w:t>6.2.1 Descripción de la situación</w:t>
+      </w:r>
       <w:bookmarkEnd w:id="29"/>
-    </w:p>
-    <w:p>
-      <w:pPr>
-        <w:pStyle w:val="Ttulo3"/>
-      </w:pPr>
-      <w:bookmarkStart w:id="30" w:name="_Toc445388877"/>
-      <w:r>
-        <w:t>6.2.1 Descripción de la situación</w:t>
-      </w:r>
-      <w:bookmarkEnd w:id="30"/>
     </w:p>
     <w:p>
       <w:pPr>
@@ -4421,7 +4771,15 @@
         <w:jc w:val="left"/>
       </w:pPr>
       <w:r>
-        <w:t>4 servidores tienen MySQL Server</w:t>
+        <w:t xml:space="preserve">4 servidores tienen </w:t>
+      </w:r>
+      <w:proofErr w:type="spellStart"/>
+      <w:r>
+        <w:t>MySQL</w:t>
+      </w:r>
+      <w:proofErr w:type="spellEnd"/>
+      <w:r>
+        <w:t xml:space="preserve"> Server</w:t>
       </w:r>
     </w:p>
     <w:p>
@@ -4438,8 +4796,13 @@
         </w:numPr>
         <w:jc w:val="left"/>
       </w:pPr>
-      <w:r>
-        <w:t>Check RAM.</w:t>
+      <w:proofErr w:type="spellStart"/>
+      <w:r>
+        <w:t>Check</w:t>
+      </w:r>
+      <w:proofErr w:type="spellEnd"/>
+      <w:r>
+        <w:t xml:space="preserve"> RAM.</w:t>
       </w:r>
     </w:p>
     <w:p>
@@ -4451,8 +4814,13 @@
         </w:numPr>
         <w:jc w:val="left"/>
       </w:pPr>
-      <w:r>
-        <w:t>Check Carga.</w:t>
+      <w:proofErr w:type="spellStart"/>
+      <w:r>
+        <w:t>Check</w:t>
+      </w:r>
+      <w:proofErr w:type="spellEnd"/>
+      <w:r>
+        <w:t xml:space="preserve"> Carga.</w:t>
       </w:r>
     </w:p>
     <w:p>
@@ -4464,8 +4832,13 @@
         </w:numPr>
         <w:jc w:val="left"/>
       </w:pPr>
-      <w:r>
-        <w:t>Check Procesos.</w:t>
+      <w:proofErr w:type="spellStart"/>
+      <w:r>
+        <w:t>Check</w:t>
+      </w:r>
+      <w:proofErr w:type="spellEnd"/>
+      <w:r>
+        <w:t xml:space="preserve"> Procesos.</w:t>
       </w:r>
     </w:p>
     <w:p>
@@ -4477,8 +4850,13 @@
         </w:numPr>
         <w:jc w:val="left"/>
       </w:pPr>
-      <w:r>
-        <w:t>Check Espacio Libre en discos.</w:t>
+      <w:proofErr w:type="spellStart"/>
+      <w:r>
+        <w:t>Check</w:t>
+      </w:r>
+      <w:proofErr w:type="spellEnd"/>
+      <w:r>
+        <w:t xml:space="preserve"> Espacio Libre en discos.</w:t>
       </w:r>
     </w:p>
     <w:p>
@@ -4521,8 +4899,13 @@
         </w:numPr>
         <w:jc w:val="left"/>
       </w:pPr>
-      <w:r>
-        <w:t>MySQL Server</w:t>
+      <w:proofErr w:type="spellStart"/>
+      <w:r>
+        <w:t>MySQL</w:t>
+      </w:r>
+      <w:proofErr w:type="spellEnd"/>
+      <w:r>
+        <w:t xml:space="preserve"> Server</w:t>
       </w:r>
     </w:p>
     <w:p>
@@ -4563,7 +4946,7 @@
             <w10:borderbottom type="single" width="4"/>
             <w10:borderright type="single" width="4"/>
           </v:shape>
-          <o:OLEObject Type="Embed" ProgID="Visio.Drawing.15" ShapeID="_x0000_i1026" DrawAspect="Content" ObjectID="_1552407424" r:id="rId12"/>
+          <o:OLEObject Type="Embed" ProgID="Visio.Drawing.15" ShapeID="_x0000_i1026" DrawAspect="Content" ObjectID="_1552635578" r:id="rId12"/>
         </w:object>
       </w:r>
     </w:p>
@@ -4574,7 +4957,39 @@
     </w:p>
     <w:p>
       <w:r>
-        <w:t>El objetivo de esta situación es formar 2 cluster de 4 servidores, 1 con MySQL y el otro con MSSQL Server. En esta situación PandoraFMS es la única de las dos tecnologías que permite instalación en Windows. Gracias a la librería de Pandora FMS podemos descargar los módulos necesarios de MySQL y MSSQL Server para poder monitorizar completamente los servicios.</w:t>
+        <w:t xml:space="preserve">El objetivo de esta situación es formar 2 </w:t>
+      </w:r>
+      <w:proofErr w:type="spellStart"/>
+      <w:r>
+        <w:t>cluster</w:t>
+      </w:r>
+      <w:proofErr w:type="spellEnd"/>
+      <w:r>
+        <w:t xml:space="preserve"> de 4 servidores, 1 con </w:t>
+      </w:r>
+      <w:proofErr w:type="spellStart"/>
+      <w:r>
+        <w:t>MySQL</w:t>
+      </w:r>
+      <w:proofErr w:type="spellEnd"/>
+      <w:r>
+        <w:t xml:space="preserve"> y el otro con MSSQL Server. En esta situación </w:t>
+      </w:r>
+      <w:proofErr w:type="spellStart"/>
+      <w:r>
+        <w:t>PandoraFMS</w:t>
+      </w:r>
+      <w:proofErr w:type="spellEnd"/>
+      <w:r>
+        <w:t xml:space="preserve"> es la única de las dos tecnologías que permite instalación en Windows. Gracias a la librería de Pandora FMS podemos descargar los módulos necesarios de </w:t>
+      </w:r>
+      <w:proofErr w:type="spellStart"/>
+      <w:r>
+        <w:t>MySQL</w:t>
+      </w:r>
+      <w:proofErr w:type="spellEnd"/>
+      <w:r>
+        <w:t xml:space="preserve"> y MSSQL Server para poder monitorizar completamente los servicios.</w:t>
       </w:r>
     </w:p>
     <w:p/>
@@ -4583,101 +4998,28 @@
       <w:pPr>
         <w:pStyle w:val="Ttulo3"/>
       </w:pPr>
-      <w:bookmarkStart w:id="31" w:name="_Toc445388878"/>
+      <w:bookmarkStart w:id="30" w:name="_Toc445388878"/>
       <w:r>
         <w:lastRenderedPageBreak/>
         <w:t>6.2.2 Recomendación de tecnología a utilizar</w:t>
       </w:r>
+      <w:bookmarkEnd w:id="30"/>
+    </w:p>
+    <w:p>
+      <w:r>
+        <w:t xml:space="preserve">Al ser una infraestructura montada sobre Windows, nuestra única solución es usar </w:t>
+      </w:r>
+      <w:proofErr w:type="spellStart"/>
+      <w:r>
+        <w:t>PandoraFMS</w:t>
+      </w:r>
+      <w:proofErr w:type="spellEnd"/>
+      <w:r>
+        <w:t xml:space="preserve"> ya que permite ser instalada en un servidor Windows.</w:t>
+      </w:r>
+      <w:bookmarkStart w:id="31" w:name="_GoBack"/>
       <w:bookmarkEnd w:id="31"/>
     </w:p>
-    <w:p>
-      <w:r>
-        <w:t>Al ser una infraestructura montada sobre Windows, nuestra única solución es usar PandoraFMS ya que permite ser instalada en un servidor Windows.</w:t>
-      </w:r>
-    </w:p>
-    <w:tbl>
-      <w:tblPr>
-        <w:tblStyle w:val="Tablaconcuadrcula"/>
-        <w:tblW w:w="0" w:type="auto"/>
-        <w:tblLook w:val="04A0" w:firstRow="1" w:lastRow="0" w:firstColumn="1" w:lastColumn="0" w:noHBand="0" w:noVBand="1"/>
-      </w:tblPr>
-      <w:tblGrid>
-        <w:gridCol w:w="2547"/>
-        <w:gridCol w:w="3118"/>
-        <w:gridCol w:w="2829"/>
-      </w:tblGrid>
-      <w:tr>
-        <w:tc>
-          <w:tcPr>
-            <w:tcW w:w="2547" w:type="dxa"/>
-          </w:tcPr>
-          <w:p>
-            <w:r>
-              <w:t>Criterios relevantes para la decisión</w:t>
-            </w:r>
-          </w:p>
-        </w:tc>
-        <w:tc>
-          <w:tcPr>
-            <w:tcW w:w="3118" w:type="dxa"/>
-          </w:tcPr>
-          <w:p>
-            <w:r>
-              <w:t xml:space="preserve">Ventajas </w:t>
-            </w:r>
-            <w:r>
-              <w:t>Icinga</w:t>
-            </w:r>
-          </w:p>
-        </w:tc>
-        <w:tc>
-          <w:tcPr>
-            <w:tcW w:w="2829" w:type="dxa"/>
-          </w:tcPr>
-          <w:p>
-            <w:r>
-              <w:t xml:space="preserve">Ventajas </w:t>
-            </w:r>
-            <w:r>
-              <w:t>PandoraFMS</w:t>
-            </w:r>
-          </w:p>
-        </w:tc>
-      </w:tr>
-      <w:tr>
-        <w:tc>
-          <w:tcPr>
-            <w:tcW w:w="2547" w:type="dxa"/>
-          </w:tcPr>
-          <w:p>
-            <w:r>
-              <w:t>C.1. Multiplataforma</w:t>
-            </w:r>
-          </w:p>
-        </w:tc>
-        <w:tc>
-          <w:tcPr>
-            <w:tcW w:w="3118" w:type="dxa"/>
-          </w:tcPr>
-          <w:p>
-            <w:r>
-              <w:t>No</w:t>
-            </w:r>
-          </w:p>
-        </w:tc>
-        <w:tc>
-          <w:tcPr>
-            <w:tcW w:w="2829" w:type="dxa"/>
-          </w:tcPr>
-          <w:p>
-            <w:r>
-              <w:t>Si</w:t>
-            </w:r>
-          </w:p>
-        </w:tc>
-      </w:tr>
-    </w:tbl>
-    <w:p/>
     <w:sectPr>
       <w:pgSz w:w="11906" w:h="16838"/>
       <w:pgMar w:top="1417" w:right="1701" w:bottom="1417" w:left="1701" w:header="708" w:footer="708" w:gutter="0"/>
@@ -4743,7 +5085,7 @@
           <w:rPr>
             <w:noProof/>
           </w:rPr>
-          <w:t>10</w:t>
+          <w:t>13</w:t>
         </w:r>
         <w:r>
           <w:fldChar w:fldCharType="end"/>
@@ -7293,7 +7635,7 @@
 </file>
 
 <file path=customXml/itemProps1.xml><?xml version="1.0" encoding="utf-8"?>
-<ds:datastoreItem xmlns:ds="http://schemas.openxmlformats.org/officeDocument/2006/customXml" ds:itemID="{D2B8C50A-09FD-4B6E-A869-68D63BC9BD9A}">
+<ds:datastoreItem xmlns:ds="http://schemas.openxmlformats.org/officeDocument/2006/customXml" ds:itemID="{27B82274-A959-4172-9C3D-63CF09E5757D}">
   <ds:schemaRefs>
     <ds:schemaRef ds:uri="http://schemas.openxmlformats.org/officeDocument/2006/bibliography"/>
   </ds:schemaRefs>

</xml_diff>